<commit_message>
Edição Plano de Teste UFC Sprint 6
</commit_message>
<xml_diff>
--- a/doc/teste/SGC_STP - Equipe UFC Sprint 6.docx
+++ b/doc/teste/SGC_STP - Equipe UFC Sprint 6.docx
@@ -365,6 +365,7 @@
           <w:color w:val="000000"/>
           <w:sz w:val="28"/>
           <w:szCs w:val="24"/>
+          <w:lang w:val="pt-BR"/>
         </w:rPr>
       </w:pPr>
       <w:bookmarkStart w:id="0" w:name="_Toc314978535"/>
@@ -382,6 +383,7 @@
           <w:color w:val="000000"/>
           <w:sz w:val="28"/>
           <w:szCs w:val="24"/>
+          <w:lang w:val="pt-BR"/>
         </w:rPr>
       </w:pPr>
     </w:p>
@@ -398,6 +400,7 @@
           <w:color w:val="000000"/>
           <w:sz w:val="28"/>
           <w:szCs w:val="24"/>
+          <w:lang w:val="pt-BR"/>
         </w:rPr>
       </w:pPr>
     </w:p>
@@ -410,34 +413,14 @@
           <w:szCs w:val="24"/>
         </w:rPr>
       </w:pPr>
-      <w:proofErr w:type="spellStart"/>
       <w:r>
         <w:rPr>
           <w:rFonts w:cs="Arial"/>
           <w:sz w:val="28"/>
           <w:szCs w:val="24"/>
         </w:rPr>
-        <w:t>Histórico</w:t>
+        <w:t>Histórico de Alterações</w:t>
       </w:r>
-      <w:proofErr w:type="spellEnd"/>
-      <w:r>
-        <w:rPr>
-          <w:rFonts w:cs="Arial"/>
-          <w:sz w:val="28"/>
-          <w:szCs w:val="24"/>
-        </w:rPr>
-        <w:t xml:space="preserve"> de </w:t>
-      </w:r>
-      <w:proofErr w:type="spellStart"/>
-      <w:r>
-        <w:rPr>
-          <w:rFonts w:cs="Arial"/>
-          <w:sz w:val="28"/>
-          <w:szCs w:val="24"/>
-        </w:rPr>
-        <w:t>Alterações</w:t>
-      </w:r>
-      <w:proofErr w:type="spellEnd"/>
     </w:p>
     <w:p>
       <w:pPr>
@@ -520,7 +503,6 @@
                 <w:szCs w:val="24"/>
               </w:rPr>
             </w:pPr>
-            <w:proofErr w:type="spellStart"/>
             <w:r>
               <w:rPr>
                 <w:rFonts w:ascii="Arial" w:hAnsi="Arial" w:cs="Arial"/>
@@ -530,7 +512,6 @@
               </w:rPr>
               <w:t>Versão</w:t>
             </w:r>
-            <w:proofErr w:type="spellEnd"/>
           </w:p>
         </w:tc>
         <w:tc>
@@ -550,7 +531,6 @@
                 <w:szCs w:val="24"/>
               </w:rPr>
             </w:pPr>
-            <w:proofErr w:type="spellStart"/>
             <w:r>
               <w:rPr>
                 <w:rFonts w:ascii="Arial" w:hAnsi="Arial" w:cs="Arial"/>
@@ -560,7 +540,6 @@
               </w:rPr>
               <w:t>Descrição</w:t>
             </w:r>
-            <w:proofErr w:type="spellEnd"/>
           </w:p>
         </w:tc>
         <w:tc>
@@ -580,7 +559,6 @@
                 <w:szCs w:val="24"/>
               </w:rPr>
             </w:pPr>
-            <w:proofErr w:type="spellStart"/>
             <w:r>
               <w:rPr>
                 <w:rFonts w:ascii="Arial" w:hAnsi="Arial" w:cs="Arial"/>
@@ -590,7 +568,6 @@
               </w:rPr>
               <w:t>Autor</w:t>
             </w:r>
-            <w:proofErr w:type="spellEnd"/>
           </w:p>
         </w:tc>
       </w:tr>
@@ -616,14 +593,7 @@
                 <w:sz w:val="24"/>
                 <w:szCs w:val="24"/>
               </w:rPr>
-              <w:t>24</w:t>
-            </w:r>
-            <w:r>
-              <w:rPr>
-                <w:sz w:val="24"/>
-                <w:szCs w:val="24"/>
-              </w:rPr>
-              <w:t>/07/13</w:t>
+              <w:t>24/07/13</w:t>
             </w:r>
           </w:p>
         </w:tc>
@@ -664,31 +634,13 @@
                 <w:szCs w:val="24"/>
               </w:rPr>
             </w:pPr>
-            <w:proofErr w:type="spellStart"/>
             <w:r>
               <w:rPr>
                 <w:sz w:val="24"/>
                 <w:szCs w:val="24"/>
               </w:rPr>
-              <w:t>Versão</w:t>
-            </w:r>
-            <w:proofErr w:type="spellEnd"/>
-            <w:r>
-              <w:rPr>
-                <w:sz w:val="24"/>
-                <w:szCs w:val="24"/>
-              </w:rPr>
-              <w:t xml:space="preserve"> </w:t>
-            </w:r>
-            <w:proofErr w:type="spellStart"/>
-            <w:r>
-              <w:rPr>
-                <w:sz w:val="24"/>
-                <w:szCs w:val="24"/>
-              </w:rPr>
-              <w:t>Inicial</w:t>
-            </w:r>
-            <w:proofErr w:type="spellEnd"/>
+              <w:t>Versão Inicial</w:t>
+            </w:r>
           </w:p>
         </w:tc>
         <w:tc>
@@ -705,7 +657,6 @@
                 <w:szCs w:val="24"/>
               </w:rPr>
             </w:pPr>
-            <w:proofErr w:type="spellStart"/>
             <w:r>
               <w:rPr>
                 <w:sz w:val="24"/>
@@ -713,7 +664,6 @@
               </w:rPr>
               <w:t>Artur</w:t>
             </w:r>
-            <w:proofErr w:type="spellEnd"/>
           </w:p>
         </w:tc>
       </w:tr>
@@ -739,14 +689,7 @@
                 <w:sz w:val="24"/>
                 <w:szCs w:val="24"/>
               </w:rPr>
-              <w:t>25</w:t>
-            </w:r>
-            <w:r>
-              <w:rPr>
-                <w:sz w:val="24"/>
-                <w:szCs w:val="24"/>
-              </w:rPr>
-              <w:t>/07/13</w:t>
+              <w:t>25/07/13</w:t>
             </w:r>
           </w:p>
         </w:tc>
@@ -1461,7 +1404,31 @@
                 <w:szCs w:val="22"/>
                 <w:lang w:val="pt-BR"/>
               </w:rPr>
-              <w:t>Mensagem de retorno devem ser padronizada</w:t>
+              <w:t xml:space="preserve">TC01 - </w:t>
+            </w:r>
+            <w:r>
+              <w:rPr>
+                <w:rFonts w:ascii="Arial" w:hAnsi="Arial" w:cs="Arial"/>
+                <w:b/>
+                <w:i/>
+                <w:sz w:val="22"/>
+                <w:szCs w:val="22"/>
+                <w:lang w:val="pt-BR"/>
+              </w:rPr>
+              <w:t>Mensagens</w:t>
+            </w:r>
+            <w:bookmarkStart w:id="1" w:name="_GoBack"/>
+            <w:bookmarkEnd w:id="1"/>
+            <w:r>
+              <w:rPr>
+                <w:rFonts w:ascii="Arial" w:hAnsi="Arial" w:cs="Arial"/>
+                <w:b/>
+                <w:i/>
+                <w:sz w:val="22"/>
+                <w:szCs w:val="22"/>
+                <w:lang w:val="pt-BR"/>
+              </w:rPr>
+              <w:t xml:space="preserve"> de retorno devem ser padronizada</w:t>
             </w:r>
           </w:p>
         </w:tc>
@@ -1481,7 +1448,6 @@
                 <w:lang w:val="pt-BR"/>
               </w:rPr>
             </w:pPr>
-            <w:proofErr w:type="spellStart"/>
             <w:r>
               <w:rPr>
                 <w:rFonts w:ascii="Arial" w:hAnsi="Arial" w:cs="Arial"/>
@@ -1493,7 +1459,6 @@
               </w:rPr>
               <w:t>Descrição</w:t>
             </w:r>
-            <w:proofErr w:type="spellEnd"/>
           </w:p>
         </w:tc>
         <w:tc>
@@ -1538,7 +1503,6 @@
                 <w:lang w:val="pt-BR"/>
               </w:rPr>
             </w:pPr>
-            <w:proofErr w:type="spellStart"/>
             <w:r>
               <w:rPr>
                 <w:rFonts w:ascii="Arial" w:hAnsi="Arial" w:cs="Arial"/>
@@ -1549,7 +1513,6 @@
               </w:rPr>
               <w:t>Pré-condições</w:t>
             </w:r>
-            <w:proofErr w:type="spellEnd"/>
           </w:p>
         </w:tc>
         <w:tc>
@@ -1597,7 +1560,6 @@
                 <w:lang w:val="pt-BR"/>
               </w:rPr>
             </w:pPr>
-            <w:proofErr w:type="spellStart"/>
             <w:r>
               <w:rPr>
                 <w:rFonts w:ascii="Arial" w:hAnsi="Arial" w:cs="Arial"/>
@@ -1608,7 +1570,6 @@
               </w:rPr>
               <w:t>Procedimentos</w:t>
             </w:r>
-            <w:proofErr w:type="spellEnd"/>
           </w:p>
         </w:tc>
         <w:tc>
@@ -1657,7 +1618,6 @@
                 <w:shd w:val="clear" w:color="auto" w:fill="F9F9F9"/>
               </w:rPr>
             </w:pPr>
-            <w:proofErr w:type="spellStart"/>
             <w:r>
               <w:rPr>
                 <w:rFonts w:ascii="Arial" w:hAnsi="Arial" w:cs="Arial"/>
@@ -1666,31 +1626,8 @@
                 <w:szCs w:val="22"/>
                 <w:shd w:val="clear" w:color="auto" w:fill="F9F9F9"/>
               </w:rPr>
-              <w:t>Resultados</w:t>
-            </w:r>
-            <w:proofErr w:type="spellEnd"/>
-            <w:r>
-              <w:rPr>
-                <w:rFonts w:ascii="Arial" w:hAnsi="Arial" w:cs="Arial"/>
-                <w:color w:val="000000"/>
-                <w:sz w:val="22"/>
-                <w:szCs w:val="22"/>
-                <w:shd w:val="clear" w:color="auto" w:fill="F9F9F9"/>
-              </w:rPr>
-              <w:t xml:space="preserve"> </w:t>
-            </w:r>
-            <w:proofErr w:type="spellStart"/>
-            <w:r>
-              <w:rPr>
-                <w:rFonts w:ascii="Arial" w:hAnsi="Arial" w:cs="Arial"/>
-                <w:color w:val="000000"/>
-                <w:sz w:val="22"/>
-                <w:szCs w:val="22"/>
-                <w:shd w:val="clear" w:color="auto" w:fill="F9F9F9"/>
-              </w:rPr>
-              <w:t>esperados</w:t>
-            </w:r>
-            <w:proofErr w:type="spellEnd"/>
+              <w:t>Resultados esperados</w:t>
+            </w:r>
           </w:p>
         </w:tc>
         <w:tc>
@@ -1718,61 +1655,7 @@
                 <w:szCs w:val="22"/>
                 <w:lang w:val="pt-BR"/>
               </w:rPr>
-              <w:t xml:space="preserve">O sistema deve </w:t>
-            </w:r>
-            <w:r>
-              <w:rPr>
-                <w:rFonts w:ascii="Arial" w:hAnsi="Arial" w:cs="Arial"/>
-                <w:sz w:val="22"/>
-                <w:szCs w:val="22"/>
-                <w:lang w:val="pt-BR"/>
-              </w:rPr>
-              <w:t xml:space="preserve">retornar </w:t>
-            </w:r>
-            <w:r>
-              <w:rPr>
-                <w:rFonts w:ascii="Arial" w:hAnsi="Arial" w:cs="Arial"/>
-                <w:sz w:val="22"/>
-                <w:szCs w:val="22"/>
-                <w:lang w:val="pt-BR"/>
-              </w:rPr>
-              <w:t>mensagen</w:t>
-            </w:r>
-            <w:r>
-              <w:rPr>
-                <w:rFonts w:ascii="Arial" w:hAnsi="Arial" w:cs="Arial"/>
-                <w:sz w:val="22"/>
-                <w:szCs w:val="22"/>
-                <w:lang w:val="pt-BR"/>
-              </w:rPr>
-              <w:t>s no mesmo padrão</w:t>
-            </w:r>
-            <w:r>
-              <w:rPr>
-                <w:rFonts w:ascii="Arial" w:hAnsi="Arial" w:cs="Arial"/>
-                <w:sz w:val="22"/>
-                <w:szCs w:val="22"/>
-                <w:lang w:val="pt-BR"/>
-              </w:rPr>
-              <w:t xml:space="preserve"> </w:t>
-            </w:r>
-            <w:r>
-              <w:rPr>
-                <w:rFonts w:ascii="Arial" w:hAnsi="Arial" w:cs="Arial"/>
-                <w:sz w:val="22"/>
-                <w:szCs w:val="22"/>
-                <w:lang w:val="pt-BR"/>
-              </w:rPr>
-              <w:t>para todos os procedimentos feitos</w:t>
-            </w:r>
-            <w:r>
-              <w:rPr>
-                <w:rFonts w:ascii="Arial" w:hAnsi="Arial" w:cs="Arial"/>
-                <w:sz w:val="22"/>
-                <w:szCs w:val="22"/>
-                <w:lang w:val="pt-BR"/>
-              </w:rPr>
-              <w:t>.</w:t>
+              <w:t>O sistema deve retornar mensagens no mesmo padrão para todos os procedimentos feitos.</w:t>
             </w:r>
           </w:p>
         </w:tc>
@@ -1792,7 +1675,6 @@
                 <w:lang w:val="pt-BR"/>
               </w:rPr>
             </w:pPr>
-            <w:proofErr w:type="spellStart"/>
             <w:r>
               <w:rPr>
                 <w:rFonts w:ascii="Arial" w:hAnsi="Arial" w:cs="Arial"/>
@@ -1803,7 +1685,6 @@
               </w:rPr>
               <w:t>Implementação</w:t>
             </w:r>
-            <w:proofErr w:type="spellEnd"/>
           </w:p>
         </w:tc>
         <w:tc>
@@ -1893,6 +1774,50 @@
                 <w:szCs w:val="22"/>
                 <w:lang w:val="pt-BR"/>
               </w:rPr>
+              <w:t>TC</w:t>
+            </w:r>
+            <w:r>
+              <w:rPr>
+                <w:rFonts w:ascii="Arial" w:hAnsi="Arial" w:cs="Arial"/>
+                <w:b/>
+                <w:i/>
+                <w:sz w:val="22"/>
+                <w:szCs w:val="22"/>
+                <w:lang w:val="pt-BR"/>
+              </w:rPr>
+              <w:t>02</w:t>
+            </w:r>
+            <w:r>
+              <w:rPr>
+                <w:rFonts w:ascii="Arial" w:hAnsi="Arial" w:cs="Arial"/>
+                <w:b/>
+                <w:i/>
+                <w:sz w:val="22"/>
+                <w:szCs w:val="22"/>
+                <w:lang w:val="pt-BR"/>
+              </w:rPr>
+              <w:t xml:space="preserve"> -</w:t>
+            </w:r>
+            <w:r>
+              <w:rPr>
+                <w:rFonts w:ascii="Arial" w:hAnsi="Arial" w:cs="Arial"/>
+                <w:b/>
+                <w:i/>
+                <w:sz w:val="22"/>
+                <w:szCs w:val="22"/>
+                <w:lang w:val="pt-BR"/>
+              </w:rPr>
+              <w:t xml:space="preserve"> </w:t>
+            </w:r>
+            <w:r>
+              <w:rPr>
+                <w:rFonts w:ascii="Arial" w:hAnsi="Arial" w:cs="Arial"/>
+                <w:b/>
+                <w:i/>
+                <w:sz w:val="22"/>
+                <w:szCs w:val="22"/>
+                <w:lang w:val="pt-BR"/>
+              </w:rPr>
               <w:t>Erros em Cadastrar/Editar atividade no projeto</w:t>
             </w:r>
           </w:p>
@@ -1913,7 +1838,6 @@
                 <w:lang w:val="pt-BR"/>
               </w:rPr>
             </w:pPr>
-            <w:proofErr w:type="spellStart"/>
             <w:r>
               <w:rPr>
                 <w:rFonts w:ascii="Arial" w:hAnsi="Arial" w:cs="Arial"/>
@@ -1925,7 +1849,6 @@
               </w:rPr>
               <w:t>Descrição</w:t>
             </w:r>
-            <w:proofErr w:type="spellEnd"/>
           </w:p>
         </w:tc>
         <w:tc>
@@ -2000,7 +1923,6 @@
                 <w:lang w:val="pt-BR"/>
               </w:rPr>
             </w:pPr>
-            <w:proofErr w:type="spellStart"/>
             <w:r>
               <w:rPr>
                 <w:rFonts w:ascii="Arial" w:hAnsi="Arial" w:cs="Arial"/>
@@ -2011,7 +1933,6 @@
               </w:rPr>
               <w:t>Pré-condições</w:t>
             </w:r>
-            <w:proofErr w:type="spellEnd"/>
           </w:p>
         </w:tc>
         <w:tc>
@@ -2083,7 +2004,6 @@
                 <w:lang w:val="pt-BR"/>
               </w:rPr>
             </w:pPr>
-            <w:proofErr w:type="spellStart"/>
             <w:r>
               <w:rPr>
                 <w:rFonts w:ascii="Arial" w:hAnsi="Arial" w:cs="Arial"/>
@@ -2094,7 +2014,6 @@
               </w:rPr>
               <w:t>Procedimentos</w:t>
             </w:r>
-            <w:proofErr w:type="spellEnd"/>
           </w:p>
         </w:tc>
         <w:tc>
@@ -2167,7 +2086,6 @@
                 <w:shd w:val="clear" w:color="auto" w:fill="F9F9F9"/>
               </w:rPr>
             </w:pPr>
-            <w:proofErr w:type="spellStart"/>
             <w:r>
               <w:rPr>
                 <w:rFonts w:ascii="Arial" w:hAnsi="Arial" w:cs="Arial"/>
@@ -2176,31 +2094,8 @@
                 <w:szCs w:val="22"/>
                 <w:shd w:val="clear" w:color="auto" w:fill="F9F9F9"/>
               </w:rPr>
-              <w:t>Resultados</w:t>
-            </w:r>
-            <w:proofErr w:type="spellEnd"/>
-            <w:r>
-              <w:rPr>
-                <w:rFonts w:ascii="Arial" w:hAnsi="Arial" w:cs="Arial"/>
-                <w:color w:val="000000"/>
-                <w:sz w:val="22"/>
-                <w:szCs w:val="22"/>
-                <w:shd w:val="clear" w:color="auto" w:fill="F9F9F9"/>
-              </w:rPr>
-              <w:t xml:space="preserve"> </w:t>
-            </w:r>
-            <w:proofErr w:type="spellStart"/>
-            <w:r>
-              <w:rPr>
-                <w:rFonts w:ascii="Arial" w:hAnsi="Arial" w:cs="Arial"/>
-                <w:color w:val="000000"/>
-                <w:sz w:val="22"/>
-                <w:szCs w:val="22"/>
-                <w:shd w:val="clear" w:color="auto" w:fill="F9F9F9"/>
-              </w:rPr>
-              <w:t>esperados</w:t>
-            </w:r>
-            <w:proofErr w:type="spellEnd"/>
+              <w:t>Resultados esperados</w:t>
+            </w:r>
           </w:p>
         </w:tc>
         <w:tc>
@@ -2257,7 +2152,6 @@
                 <w:lang w:val="pt-BR"/>
               </w:rPr>
             </w:pPr>
-            <w:proofErr w:type="spellStart"/>
             <w:r>
               <w:rPr>
                 <w:rFonts w:ascii="Arial" w:hAnsi="Arial" w:cs="Arial"/>
@@ -2268,7 +2162,6 @@
               </w:rPr>
               <w:t>Implementação</w:t>
             </w:r>
-            <w:proofErr w:type="spellEnd"/>
           </w:p>
         </w:tc>
         <w:tc>
@@ -2358,6 +2251,39 @@
                 <w:szCs w:val="22"/>
                 <w:lang w:val="pt-BR"/>
               </w:rPr>
+              <w:t>TC</w:t>
+            </w:r>
+            <w:r>
+              <w:rPr>
+                <w:rFonts w:ascii="Arial" w:hAnsi="Arial" w:cs="Arial"/>
+                <w:b/>
+                <w:i/>
+                <w:sz w:val="22"/>
+                <w:szCs w:val="22"/>
+                <w:lang w:val="pt-BR"/>
+              </w:rPr>
+              <w:t>03</w:t>
+            </w:r>
+            <w:r>
+              <w:rPr>
+                <w:rFonts w:ascii="Arial" w:hAnsi="Arial" w:cs="Arial"/>
+                <w:b/>
+                <w:i/>
+                <w:sz w:val="22"/>
+                <w:szCs w:val="22"/>
+                <w:lang w:val="pt-BR"/>
+              </w:rPr>
+              <w:t xml:space="preserve"> - </w:t>
+            </w:r>
+            <w:r>
+              <w:rPr>
+                <w:rFonts w:ascii="Arial" w:hAnsi="Arial" w:cs="Arial"/>
+                <w:b/>
+                <w:i/>
+                <w:sz w:val="22"/>
+                <w:szCs w:val="22"/>
+                <w:lang w:val="pt-BR"/>
+              </w:rPr>
               <w:t>Cadastrar Atividade sem Consultores – Erro Cake</w:t>
             </w:r>
           </w:p>
@@ -2378,7 +2304,6 @@
                 <w:lang w:val="pt-BR"/>
               </w:rPr>
             </w:pPr>
-            <w:proofErr w:type="spellStart"/>
             <w:r>
               <w:rPr>
                 <w:rFonts w:ascii="Arial" w:hAnsi="Arial" w:cs="Arial"/>
@@ -2390,7 +2315,6 @@
               </w:rPr>
               <w:t>Descrição</w:t>
             </w:r>
-            <w:proofErr w:type="spellEnd"/>
           </w:p>
         </w:tc>
         <w:tc>
@@ -2434,7 +2358,6 @@
                 <w:lang w:val="pt-BR"/>
               </w:rPr>
             </w:pPr>
-            <w:proofErr w:type="spellStart"/>
             <w:r>
               <w:rPr>
                 <w:rFonts w:ascii="Arial" w:hAnsi="Arial" w:cs="Arial"/>
@@ -2445,7 +2368,6 @@
               </w:rPr>
               <w:t>Pré-condições</w:t>
             </w:r>
-            <w:proofErr w:type="spellEnd"/>
           </w:p>
         </w:tc>
         <w:tc>
@@ -2493,7 +2415,6 @@
                 <w:lang w:val="pt-BR"/>
               </w:rPr>
             </w:pPr>
-            <w:proofErr w:type="spellStart"/>
             <w:r>
               <w:rPr>
                 <w:rFonts w:ascii="Arial" w:hAnsi="Arial" w:cs="Arial"/>
@@ -2504,7 +2425,6 @@
               </w:rPr>
               <w:t>Procedimentos</w:t>
             </w:r>
-            <w:proofErr w:type="spellEnd"/>
           </w:p>
         </w:tc>
         <w:tc>
@@ -2553,7 +2473,6 @@
                 <w:shd w:val="clear" w:color="auto" w:fill="F9F9F9"/>
               </w:rPr>
             </w:pPr>
-            <w:proofErr w:type="spellStart"/>
             <w:r>
               <w:rPr>
                 <w:rFonts w:ascii="Arial" w:hAnsi="Arial" w:cs="Arial"/>
@@ -2562,31 +2481,8 @@
                 <w:szCs w:val="22"/>
                 <w:shd w:val="clear" w:color="auto" w:fill="F9F9F9"/>
               </w:rPr>
-              <w:t>Resultados</w:t>
-            </w:r>
-            <w:proofErr w:type="spellEnd"/>
-            <w:r>
-              <w:rPr>
-                <w:rFonts w:ascii="Arial" w:hAnsi="Arial" w:cs="Arial"/>
-                <w:color w:val="000000"/>
-                <w:sz w:val="22"/>
-                <w:szCs w:val="22"/>
-                <w:shd w:val="clear" w:color="auto" w:fill="F9F9F9"/>
-              </w:rPr>
-              <w:t xml:space="preserve"> </w:t>
-            </w:r>
-            <w:proofErr w:type="spellStart"/>
-            <w:r>
-              <w:rPr>
-                <w:rFonts w:ascii="Arial" w:hAnsi="Arial" w:cs="Arial"/>
-                <w:color w:val="000000"/>
-                <w:sz w:val="22"/>
-                <w:szCs w:val="22"/>
-                <w:shd w:val="clear" w:color="auto" w:fill="F9F9F9"/>
-              </w:rPr>
-              <w:t>esperados</w:t>
-            </w:r>
-            <w:proofErr w:type="spellEnd"/>
+              <w:t>Resultados esperados</w:t>
+            </w:r>
           </w:p>
         </w:tc>
         <w:tc>
@@ -2634,7 +2530,6 @@
                 <w:lang w:val="pt-BR"/>
               </w:rPr>
             </w:pPr>
-            <w:proofErr w:type="spellStart"/>
             <w:r>
               <w:rPr>
                 <w:rFonts w:ascii="Arial" w:hAnsi="Arial" w:cs="Arial"/>
@@ -2645,7 +2540,6 @@
               </w:rPr>
               <w:t>Implementação</w:t>
             </w:r>
-            <w:proofErr w:type="spellEnd"/>
           </w:p>
         </w:tc>
         <w:tc>
@@ -2735,7 +2629,7 @@
                 <w:szCs w:val="22"/>
                 <w:lang w:val="pt-BR"/>
               </w:rPr>
-              <w:t xml:space="preserve">Cadastrar Atividade sem </w:t>
+              <w:t>TC</w:t>
             </w:r>
             <w:r>
               <w:rPr>
@@ -2746,7 +2640,7 @@
                 <w:szCs w:val="22"/>
                 <w:lang w:val="pt-BR"/>
               </w:rPr>
-              <w:t xml:space="preserve">Status </w:t>
+              <w:t>04</w:t>
             </w:r>
             <w:r>
               <w:rPr>
@@ -2757,7 +2651,18 @@
                 <w:szCs w:val="22"/>
                 <w:lang w:val="pt-BR"/>
               </w:rPr>
-              <w:t xml:space="preserve"> – Erro Cake</w:t>
+              <w:t xml:space="preserve"> - </w:t>
+            </w:r>
+            <w:r>
+              <w:rPr>
+                <w:rFonts w:ascii="Arial" w:hAnsi="Arial" w:cs="Arial"/>
+                <w:b/>
+                <w:i/>
+                <w:sz w:val="22"/>
+                <w:szCs w:val="22"/>
+                <w:lang w:val="pt-BR"/>
+              </w:rPr>
+              <w:t>Cadastrar Atividade sem Status  – Erro Cake</w:t>
             </w:r>
           </w:p>
         </w:tc>
@@ -2777,7 +2682,6 @@
                 <w:lang w:val="pt-BR"/>
               </w:rPr>
             </w:pPr>
-            <w:proofErr w:type="spellStart"/>
             <w:r>
               <w:rPr>
                 <w:rFonts w:ascii="Arial" w:hAnsi="Arial" w:cs="Arial"/>
@@ -2789,7 +2693,6 @@
               </w:rPr>
               <w:t>Descrição</w:t>
             </w:r>
-            <w:proofErr w:type="spellEnd"/>
           </w:p>
         </w:tc>
         <w:tc>
@@ -2833,7 +2736,6 @@
                 <w:lang w:val="pt-BR"/>
               </w:rPr>
             </w:pPr>
-            <w:proofErr w:type="spellStart"/>
             <w:r>
               <w:rPr>
                 <w:rFonts w:ascii="Arial" w:hAnsi="Arial" w:cs="Arial"/>
@@ -2844,7 +2746,6 @@
               </w:rPr>
               <w:t>Pré-condições</w:t>
             </w:r>
-            <w:proofErr w:type="spellEnd"/>
           </w:p>
         </w:tc>
         <w:tc>
@@ -2916,7 +2817,6 @@
                 <w:lang w:val="pt-BR"/>
               </w:rPr>
             </w:pPr>
-            <w:proofErr w:type="spellStart"/>
             <w:r>
               <w:rPr>
                 <w:rFonts w:ascii="Arial" w:hAnsi="Arial" w:cs="Arial"/>
@@ -2927,7 +2827,6 @@
               </w:rPr>
               <w:t>Procedimentos</w:t>
             </w:r>
-            <w:proofErr w:type="spellEnd"/>
           </w:p>
         </w:tc>
         <w:tc>
@@ -2976,7 +2875,6 @@
                 <w:shd w:val="clear" w:color="auto" w:fill="F9F9F9"/>
               </w:rPr>
             </w:pPr>
-            <w:proofErr w:type="spellStart"/>
             <w:r>
               <w:rPr>
                 <w:rFonts w:ascii="Arial" w:hAnsi="Arial" w:cs="Arial"/>
@@ -2985,31 +2883,8 @@
                 <w:szCs w:val="22"/>
                 <w:shd w:val="clear" w:color="auto" w:fill="F9F9F9"/>
               </w:rPr>
-              <w:t>Resultados</w:t>
-            </w:r>
-            <w:proofErr w:type="spellEnd"/>
-            <w:r>
-              <w:rPr>
-                <w:rFonts w:ascii="Arial" w:hAnsi="Arial" w:cs="Arial"/>
-                <w:color w:val="000000"/>
-                <w:sz w:val="22"/>
-                <w:szCs w:val="22"/>
-                <w:shd w:val="clear" w:color="auto" w:fill="F9F9F9"/>
-              </w:rPr>
-              <w:t xml:space="preserve"> </w:t>
-            </w:r>
-            <w:proofErr w:type="spellStart"/>
-            <w:r>
-              <w:rPr>
-                <w:rFonts w:ascii="Arial" w:hAnsi="Arial" w:cs="Arial"/>
-                <w:color w:val="000000"/>
-                <w:sz w:val="22"/>
-                <w:szCs w:val="22"/>
-                <w:shd w:val="clear" w:color="auto" w:fill="F9F9F9"/>
-              </w:rPr>
-              <w:t>esperados</w:t>
-            </w:r>
-            <w:proofErr w:type="spellEnd"/>
+              <w:t>Resultados esperados</w:t>
+            </w:r>
           </w:p>
         </w:tc>
         <w:tc>
@@ -3037,43 +2912,7 @@
                 <w:szCs w:val="22"/>
                 <w:lang w:val="pt-BR"/>
               </w:rPr>
-              <w:t xml:space="preserve">O sistema deve retornar uma mensagem solicitando o </w:t>
-            </w:r>
-            <w:r>
-              <w:rPr>
-                <w:rFonts w:ascii="Arial" w:hAnsi="Arial" w:cs="Arial"/>
-                <w:sz w:val="22"/>
-                <w:szCs w:val="22"/>
-                <w:lang w:val="pt-BR"/>
-              </w:rPr>
-              <w:t xml:space="preserve">preenchimento do </w:t>
-            </w:r>
-            <w:r>
-              <w:rPr>
-                <w:rFonts w:ascii="Arial" w:hAnsi="Arial" w:cs="Arial"/>
-                <w:sz w:val="22"/>
-                <w:szCs w:val="22"/>
-                <w:lang w:val="pt-BR"/>
-              </w:rPr>
-              <w:t>campo “</w:t>
-            </w:r>
-            <w:r>
-              <w:rPr>
-                <w:rFonts w:ascii="Arial" w:hAnsi="Arial" w:cs="Arial"/>
-                <w:sz w:val="22"/>
-                <w:szCs w:val="22"/>
-                <w:lang w:val="pt-BR"/>
-              </w:rPr>
-              <w:t>Status</w:t>
-            </w:r>
-            <w:r>
-              <w:rPr>
-                <w:rFonts w:ascii="Arial" w:hAnsi="Arial" w:cs="Arial"/>
-                <w:sz w:val="22"/>
-                <w:szCs w:val="22"/>
-                <w:lang w:val="pt-BR"/>
-              </w:rPr>
-              <w:t>” para o cadastro.</w:t>
+              <w:t>O sistema deve retornar uma mensagem solicitando o preenchimento do campo “Status” para o cadastro.</w:t>
             </w:r>
           </w:p>
         </w:tc>
@@ -3093,7 +2932,6 @@
                 <w:lang w:val="pt-BR"/>
               </w:rPr>
             </w:pPr>
-            <w:proofErr w:type="spellStart"/>
             <w:r>
               <w:rPr>
                 <w:rFonts w:ascii="Arial" w:hAnsi="Arial" w:cs="Arial"/>
@@ -3104,7 +2942,6 @@
               </w:rPr>
               <w:t>Implementação</w:t>
             </w:r>
-            <w:proofErr w:type="spellEnd"/>
           </w:p>
         </w:tc>
         <w:tc>
@@ -3194,7 +3031,7 @@
                 <w:szCs w:val="22"/>
                 <w:lang w:val="pt-BR"/>
               </w:rPr>
-              <w:t xml:space="preserve">Cadastrar Atividade sem </w:t>
+              <w:t>TC</w:t>
             </w:r>
             <w:r>
               <w:rPr>
@@ -3205,7 +3042,29 @@
                 <w:szCs w:val="22"/>
                 <w:lang w:val="pt-BR"/>
               </w:rPr>
-              <w:t>Data</w:t>
+              <w:t>05</w:t>
+            </w:r>
+            <w:r>
+              <w:rPr>
+                <w:rFonts w:ascii="Arial" w:hAnsi="Arial" w:cs="Arial"/>
+                <w:b/>
+                <w:i/>
+                <w:sz w:val="22"/>
+                <w:szCs w:val="22"/>
+                <w:lang w:val="pt-BR"/>
+              </w:rPr>
+              <w:t xml:space="preserve"> - </w:t>
+            </w:r>
+            <w:r>
+              <w:rPr>
+                <w:rFonts w:ascii="Arial" w:hAnsi="Arial" w:cs="Arial"/>
+                <w:b/>
+                <w:i/>
+                <w:sz w:val="22"/>
+                <w:szCs w:val="22"/>
+                <w:lang w:val="pt-BR"/>
+              </w:rPr>
+              <w:t>Cadastrar Atividade sem Data</w:t>
             </w:r>
           </w:p>
         </w:tc>
@@ -3225,7 +3084,6 @@
                 <w:lang w:val="pt-BR"/>
               </w:rPr>
             </w:pPr>
-            <w:proofErr w:type="spellStart"/>
             <w:r>
               <w:rPr>
                 <w:rFonts w:ascii="Arial" w:hAnsi="Arial" w:cs="Arial"/>
@@ -3237,7 +3095,6 @@
               </w:rPr>
               <w:t>Descrição</w:t>
             </w:r>
-            <w:proofErr w:type="spellEnd"/>
           </w:p>
         </w:tc>
         <w:tc>
@@ -3261,61 +3118,7 @@
                 <w:szCs w:val="22"/>
                 <w:lang w:val="pt-BR"/>
               </w:rPr>
-              <w:t xml:space="preserve">O cadastro de uma atividade sem </w:t>
-            </w:r>
-            <w:r>
-              <w:rPr>
-                <w:rFonts w:ascii="Arial" w:hAnsi="Arial" w:cs="Arial"/>
-                <w:sz w:val="22"/>
-                <w:szCs w:val="22"/>
-                <w:lang w:val="pt-BR"/>
-              </w:rPr>
-              <w:t>data deve exibir</w:t>
-            </w:r>
-            <w:r>
-              <w:rPr>
-                <w:rFonts w:ascii="Arial" w:hAnsi="Arial" w:cs="Arial"/>
-                <w:sz w:val="22"/>
-                <w:szCs w:val="22"/>
-                <w:lang w:val="pt-BR"/>
-              </w:rPr>
-              <w:t xml:space="preserve"> uma </w:t>
-            </w:r>
-            <w:r>
-              <w:rPr>
-                <w:rFonts w:ascii="Arial" w:hAnsi="Arial" w:cs="Arial"/>
-                <w:sz w:val="22"/>
-                <w:szCs w:val="22"/>
-                <w:lang w:val="pt-BR"/>
-              </w:rPr>
-              <w:t>mensagem</w:t>
-            </w:r>
-            <w:r>
-              <w:rPr>
-                <w:rFonts w:ascii="Arial" w:hAnsi="Arial" w:cs="Arial"/>
-                <w:sz w:val="22"/>
-                <w:szCs w:val="22"/>
-                <w:lang w:val="pt-BR"/>
-              </w:rPr>
-              <w:t xml:space="preserve"> de erro do </w:t>
-            </w:r>
-            <w:r>
-              <w:rPr>
-                <w:rFonts w:ascii="Arial" w:hAnsi="Arial" w:cs="Arial"/>
-                <w:sz w:val="22"/>
-                <w:szCs w:val="22"/>
-                <w:lang w:val="pt-BR"/>
-              </w:rPr>
-              <w:t>sistema solicitando esta</w:t>
-            </w:r>
-            <w:r>
-              <w:rPr>
-                <w:rFonts w:ascii="Arial" w:hAnsi="Arial" w:cs="Arial"/>
-                <w:sz w:val="22"/>
-                <w:szCs w:val="22"/>
-                <w:lang w:val="pt-BR"/>
-              </w:rPr>
-              <w:t>.</w:t>
+              <w:t>O cadastro de uma atividade sem data deve exibir uma mensagem de erro do sistema solicitando esta.</w:t>
             </w:r>
           </w:p>
         </w:tc>
@@ -3335,7 +3138,6 @@
                 <w:lang w:val="pt-BR"/>
               </w:rPr>
             </w:pPr>
-            <w:proofErr w:type="spellStart"/>
             <w:r>
               <w:rPr>
                 <w:rFonts w:ascii="Arial" w:hAnsi="Arial" w:cs="Arial"/>
@@ -3346,7 +3148,6 @@
               </w:rPr>
               <w:t>Pré-condições</w:t>
             </w:r>
-            <w:proofErr w:type="spellEnd"/>
           </w:p>
         </w:tc>
         <w:tc>
@@ -3394,7 +3195,6 @@
                 <w:lang w:val="pt-BR"/>
               </w:rPr>
             </w:pPr>
-            <w:proofErr w:type="spellStart"/>
             <w:r>
               <w:rPr>
                 <w:rFonts w:ascii="Arial" w:hAnsi="Arial" w:cs="Arial"/>
@@ -3405,7 +3205,6 @@
               </w:rPr>
               <w:t>Procedimentos</w:t>
             </w:r>
-            <w:proofErr w:type="spellEnd"/>
           </w:p>
         </w:tc>
         <w:tc>
@@ -3478,7 +3277,6 @@
                 <w:shd w:val="clear" w:color="auto" w:fill="F9F9F9"/>
               </w:rPr>
             </w:pPr>
-            <w:proofErr w:type="spellStart"/>
             <w:r>
               <w:rPr>
                 <w:rFonts w:ascii="Arial" w:hAnsi="Arial" w:cs="Arial"/>
@@ -3487,31 +3285,8 @@
                 <w:szCs w:val="22"/>
                 <w:shd w:val="clear" w:color="auto" w:fill="F9F9F9"/>
               </w:rPr>
-              <w:t>Resultados</w:t>
-            </w:r>
-            <w:proofErr w:type="spellEnd"/>
-            <w:r>
-              <w:rPr>
-                <w:rFonts w:ascii="Arial" w:hAnsi="Arial" w:cs="Arial"/>
-                <w:color w:val="000000"/>
-                <w:sz w:val="22"/>
-                <w:szCs w:val="22"/>
-                <w:shd w:val="clear" w:color="auto" w:fill="F9F9F9"/>
-              </w:rPr>
-              <w:t xml:space="preserve"> </w:t>
-            </w:r>
-            <w:proofErr w:type="spellStart"/>
-            <w:r>
-              <w:rPr>
-                <w:rFonts w:ascii="Arial" w:hAnsi="Arial" w:cs="Arial"/>
-                <w:color w:val="000000"/>
-                <w:sz w:val="22"/>
-                <w:szCs w:val="22"/>
-                <w:shd w:val="clear" w:color="auto" w:fill="F9F9F9"/>
-              </w:rPr>
-              <w:t>esperados</w:t>
-            </w:r>
-            <w:proofErr w:type="spellEnd"/>
+              <w:t>Resultados esperados</w:t>
+            </w:r>
           </w:p>
         </w:tc>
         <w:tc>
@@ -3548,25 +3323,7 @@
                 <w:szCs w:val="22"/>
                 <w:lang w:val="pt-BR"/>
               </w:rPr>
-              <w:t xml:space="preserve">retornar uma mensagem solicitando o </w:t>
-            </w:r>
-            <w:r>
-              <w:rPr>
-                <w:rFonts w:ascii="Arial" w:hAnsi="Arial" w:cs="Arial"/>
-                <w:sz w:val="22"/>
-                <w:szCs w:val="22"/>
-                <w:lang w:val="pt-BR"/>
-              </w:rPr>
-              <w:t xml:space="preserve">preenchimento do </w:t>
-            </w:r>
-            <w:r>
-              <w:rPr>
-                <w:rFonts w:ascii="Arial" w:hAnsi="Arial" w:cs="Arial"/>
-                <w:sz w:val="22"/>
-                <w:szCs w:val="22"/>
-                <w:lang w:val="pt-BR"/>
-              </w:rPr>
-              <w:t>campo “Data” para o cadastro.</w:t>
+              <w:t>retornar uma mensagem solicitando o preenchimento do campo “Data” para o cadastro.</w:t>
             </w:r>
           </w:p>
         </w:tc>
@@ -3586,7 +3343,6 @@
                 <w:lang w:val="pt-BR"/>
               </w:rPr>
             </w:pPr>
-            <w:proofErr w:type="spellStart"/>
             <w:r>
               <w:rPr>
                 <w:rFonts w:ascii="Arial" w:hAnsi="Arial" w:cs="Arial"/>
@@ -3597,7 +3353,6 @@
               </w:rPr>
               <w:t>Implementação</w:t>
             </w:r>
-            <w:proofErr w:type="spellEnd"/>
           </w:p>
         </w:tc>
         <w:tc>
@@ -3687,6 +3442,39 @@
                 <w:szCs w:val="22"/>
                 <w:lang w:val="pt-BR"/>
               </w:rPr>
+              <w:t>TC</w:t>
+            </w:r>
+            <w:r>
+              <w:rPr>
+                <w:rFonts w:ascii="Arial" w:hAnsi="Arial" w:cs="Arial"/>
+                <w:b/>
+                <w:i/>
+                <w:sz w:val="22"/>
+                <w:szCs w:val="22"/>
+                <w:lang w:val="pt-BR"/>
+              </w:rPr>
+              <w:t>06</w:t>
+            </w:r>
+            <w:r>
+              <w:rPr>
+                <w:rFonts w:ascii="Arial" w:hAnsi="Arial" w:cs="Arial"/>
+                <w:b/>
+                <w:i/>
+                <w:sz w:val="22"/>
+                <w:szCs w:val="22"/>
+                <w:lang w:val="pt-BR"/>
+              </w:rPr>
+              <w:t xml:space="preserve"> - </w:t>
+            </w:r>
+            <w:r>
+              <w:rPr>
+                <w:rFonts w:ascii="Arial" w:hAnsi="Arial" w:cs="Arial"/>
+                <w:b/>
+                <w:i/>
+                <w:sz w:val="22"/>
+                <w:szCs w:val="22"/>
+                <w:lang w:val="pt-BR"/>
+              </w:rPr>
               <w:t>Erro ao anexar arquivo</w:t>
             </w:r>
           </w:p>
@@ -3707,7 +3495,6 @@
                 <w:lang w:val="pt-BR"/>
               </w:rPr>
             </w:pPr>
-            <w:proofErr w:type="spellStart"/>
             <w:r>
               <w:rPr>
                 <w:rFonts w:ascii="Arial" w:hAnsi="Arial" w:cs="Arial"/>
@@ -3719,7 +3506,6 @@
               </w:rPr>
               <w:t>Descrição</w:t>
             </w:r>
-            <w:proofErr w:type="spellEnd"/>
           </w:p>
         </w:tc>
         <w:tc>
@@ -3763,7 +3549,6 @@
                 <w:lang w:val="pt-BR"/>
               </w:rPr>
             </w:pPr>
-            <w:proofErr w:type="spellStart"/>
             <w:r>
               <w:rPr>
                 <w:rFonts w:ascii="Arial" w:hAnsi="Arial" w:cs="Arial"/>
@@ -3774,7 +3559,6 @@
               </w:rPr>
               <w:t>Pré-condições</w:t>
             </w:r>
-            <w:proofErr w:type="spellEnd"/>
           </w:p>
         </w:tc>
         <w:tc>
@@ -3822,7 +3606,6 @@
                 <w:lang w:val="pt-BR"/>
               </w:rPr>
             </w:pPr>
-            <w:proofErr w:type="spellStart"/>
             <w:r>
               <w:rPr>
                 <w:rFonts w:ascii="Arial" w:hAnsi="Arial" w:cs="Arial"/>
@@ -3833,7 +3616,6 @@
               </w:rPr>
               <w:t>Procedimentos</w:t>
             </w:r>
-            <w:proofErr w:type="spellEnd"/>
           </w:p>
         </w:tc>
         <w:tc>
@@ -3882,7 +3664,6 @@
                 <w:shd w:val="clear" w:color="auto" w:fill="F9F9F9"/>
               </w:rPr>
             </w:pPr>
-            <w:proofErr w:type="spellStart"/>
             <w:r>
               <w:rPr>
                 <w:rFonts w:ascii="Arial" w:hAnsi="Arial" w:cs="Arial"/>
@@ -3891,31 +3672,8 @@
                 <w:szCs w:val="22"/>
                 <w:shd w:val="clear" w:color="auto" w:fill="F9F9F9"/>
               </w:rPr>
-              <w:t>Resultados</w:t>
-            </w:r>
-            <w:proofErr w:type="spellEnd"/>
-            <w:r>
-              <w:rPr>
-                <w:rFonts w:ascii="Arial" w:hAnsi="Arial" w:cs="Arial"/>
-                <w:color w:val="000000"/>
-                <w:sz w:val="22"/>
-                <w:szCs w:val="22"/>
-                <w:shd w:val="clear" w:color="auto" w:fill="F9F9F9"/>
-              </w:rPr>
-              <w:t xml:space="preserve"> </w:t>
-            </w:r>
-            <w:proofErr w:type="spellStart"/>
-            <w:r>
-              <w:rPr>
-                <w:rFonts w:ascii="Arial" w:hAnsi="Arial" w:cs="Arial"/>
-                <w:color w:val="000000"/>
-                <w:sz w:val="22"/>
-                <w:szCs w:val="22"/>
-                <w:shd w:val="clear" w:color="auto" w:fill="F9F9F9"/>
-              </w:rPr>
-              <w:t>esperados</w:t>
-            </w:r>
-            <w:proofErr w:type="spellEnd"/>
+              <w:t>Resultados esperados</w:t>
+            </w:r>
           </w:p>
         </w:tc>
         <w:tc>
@@ -3963,7 +3721,6 @@
                 <w:lang w:val="pt-BR"/>
               </w:rPr>
             </w:pPr>
-            <w:proofErr w:type="spellStart"/>
             <w:r>
               <w:rPr>
                 <w:rFonts w:ascii="Arial" w:hAnsi="Arial" w:cs="Arial"/>
@@ -3974,7 +3731,6 @@
               </w:rPr>
               <w:t>Implementação</w:t>
             </w:r>
-            <w:proofErr w:type="spellEnd"/>
           </w:p>
         </w:tc>
         <w:tc>
@@ -4064,6 +3820,39 @@
                 <w:szCs w:val="22"/>
                 <w:lang w:val="pt-BR"/>
               </w:rPr>
+              <w:t>TC</w:t>
+            </w:r>
+            <w:r>
+              <w:rPr>
+                <w:rFonts w:ascii="Arial" w:hAnsi="Arial" w:cs="Arial"/>
+                <w:b/>
+                <w:i/>
+                <w:sz w:val="22"/>
+                <w:szCs w:val="22"/>
+                <w:lang w:val="pt-BR"/>
+              </w:rPr>
+              <w:t>07</w:t>
+            </w:r>
+            <w:r>
+              <w:rPr>
+                <w:rFonts w:ascii="Arial" w:hAnsi="Arial" w:cs="Arial"/>
+                <w:b/>
+                <w:i/>
+                <w:sz w:val="22"/>
+                <w:szCs w:val="22"/>
+                <w:lang w:val="pt-BR"/>
+              </w:rPr>
+              <w:t xml:space="preserve"> - </w:t>
+            </w:r>
+            <w:r>
+              <w:rPr>
+                <w:rFonts w:ascii="Arial" w:hAnsi="Arial" w:cs="Arial"/>
+                <w:b/>
+                <w:i/>
+                <w:sz w:val="22"/>
+                <w:szCs w:val="22"/>
+                <w:lang w:val="pt-BR"/>
+              </w:rPr>
               <w:t>Erro em cadastrar apontamento</w:t>
             </w:r>
           </w:p>
@@ -4084,7 +3873,6 @@
                 <w:lang w:val="pt-BR"/>
               </w:rPr>
             </w:pPr>
-            <w:proofErr w:type="spellStart"/>
             <w:r>
               <w:rPr>
                 <w:rFonts w:ascii="Arial" w:hAnsi="Arial" w:cs="Arial"/>
@@ -4096,7 +3884,6 @@
               </w:rPr>
               <w:t>Descrição</w:t>
             </w:r>
-            <w:proofErr w:type="spellEnd"/>
           </w:p>
         </w:tc>
         <w:tc>
@@ -4140,7 +3927,6 @@
                 <w:lang w:val="pt-BR"/>
               </w:rPr>
             </w:pPr>
-            <w:proofErr w:type="spellStart"/>
             <w:r>
               <w:rPr>
                 <w:rFonts w:ascii="Arial" w:hAnsi="Arial" w:cs="Arial"/>
@@ -4151,7 +3937,6 @@
               </w:rPr>
               <w:t>Pré-condições</w:t>
             </w:r>
-            <w:proofErr w:type="spellEnd"/>
           </w:p>
         </w:tc>
         <w:tc>
@@ -4217,7 +4002,6 @@
                 <w:lang w:val="pt-BR"/>
               </w:rPr>
             </w:pPr>
-            <w:proofErr w:type="spellStart"/>
             <w:r>
               <w:rPr>
                 <w:rFonts w:ascii="Arial" w:hAnsi="Arial" w:cs="Arial"/>
@@ -4228,7 +4012,6 @@
               </w:rPr>
               <w:t>Procedimentos</w:t>
             </w:r>
-            <w:proofErr w:type="spellEnd"/>
           </w:p>
         </w:tc>
         <w:tc>
@@ -4295,7 +4078,6 @@
                 <w:shd w:val="clear" w:color="auto" w:fill="F9F9F9"/>
               </w:rPr>
             </w:pPr>
-            <w:proofErr w:type="spellStart"/>
             <w:r>
               <w:rPr>
                 <w:rFonts w:ascii="Arial" w:hAnsi="Arial" w:cs="Arial"/>
@@ -4304,31 +4086,8 @@
                 <w:szCs w:val="22"/>
                 <w:shd w:val="clear" w:color="auto" w:fill="F9F9F9"/>
               </w:rPr>
-              <w:t>Resultados</w:t>
-            </w:r>
-            <w:proofErr w:type="spellEnd"/>
-            <w:r>
-              <w:rPr>
-                <w:rFonts w:ascii="Arial" w:hAnsi="Arial" w:cs="Arial"/>
-                <w:color w:val="000000"/>
-                <w:sz w:val="22"/>
-                <w:szCs w:val="22"/>
-                <w:shd w:val="clear" w:color="auto" w:fill="F9F9F9"/>
-              </w:rPr>
-              <w:t xml:space="preserve"> </w:t>
-            </w:r>
-            <w:proofErr w:type="spellStart"/>
-            <w:r>
-              <w:rPr>
-                <w:rFonts w:ascii="Arial" w:hAnsi="Arial" w:cs="Arial"/>
-                <w:color w:val="000000"/>
-                <w:sz w:val="22"/>
-                <w:szCs w:val="22"/>
-                <w:shd w:val="clear" w:color="auto" w:fill="F9F9F9"/>
-              </w:rPr>
-              <w:t>esperados</w:t>
-            </w:r>
-            <w:proofErr w:type="spellEnd"/>
+              <w:t>Resultados esperados</w:t>
+            </w:r>
           </w:p>
         </w:tc>
         <w:tc>
@@ -4376,7 +4135,6 @@
                 <w:lang w:val="pt-BR"/>
               </w:rPr>
             </w:pPr>
-            <w:proofErr w:type="spellStart"/>
             <w:r>
               <w:rPr>
                 <w:rFonts w:ascii="Arial" w:hAnsi="Arial" w:cs="Arial"/>
@@ -4387,7 +4145,6 @@
               </w:rPr>
               <w:t>Implementação</w:t>
             </w:r>
-            <w:proofErr w:type="spellEnd"/>
           </w:p>
         </w:tc>
         <w:tc>
@@ -4488,7 +4245,7 @@
                 <w:szCs w:val="22"/>
                 <w:lang w:val="pt-BR"/>
               </w:rPr>
-              <w:t xml:space="preserve">Adicionar à </w:t>
+              <w:t>TC</w:t>
             </w:r>
             <w:r>
               <w:rPr>
@@ -4499,7 +4256,7 @@
                 <w:szCs w:val="22"/>
                 <w:lang w:val="pt-BR"/>
               </w:rPr>
-              <w:t xml:space="preserve">tabela </w:t>
+              <w:t>08</w:t>
             </w:r>
             <w:r>
               <w:rPr>
@@ -4510,7 +4267,7 @@
                 <w:szCs w:val="22"/>
                 <w:lang w:val="pt-BR"/>
               </w:rPr>
-              <w:t xml:space="preserve">de despesas o nome do consultor que </w:t>
+              <w:t xml:space="preserve"> - </w:t>
             </w:r>
             <w:r>
               <w:rPr>
@@ -4521,6 +4278,39 @@
                 <w:szCs w:val="22"/>
                 <w:lang w:val="pt-BR"/>
               </w:rPr>
+              <w:t xml:space="preserve">Adicionar à </w:t>
+            </w:r>
+            <w:r>
+              <w:rPr>
+                <w:rFonts w:ascii="Arial" w:hAnsi="Arial" w:cs="Arial"/>
+                <w:b/>
+                <w:i/>
+                <w:sz w:val="22"/>
+                <w:szCs w:val="22"/>
+                <w:lang w:val="pt-BR"/>
+              </w:rPr>
+              <w:t xml:space="preserve">tabela </w:t>
+            </w:r>
+            <w:r>
+              <w:rPr>
+                <w:rFonts w:ascii="Arial" w:hAnsi="Arial" w:cs="Arial"/>
+                <w:b/>
+                <w:i/>
+                <w:sz w:val="22"/>
+                <w:szCs w:val="22"/>
+                <w:lang w:val="pt-BR"/>
+              </w:rPr>
+              <w:t xml:space="preserve">de despesas o nome do consultor que </w:t>
+            </w:r>
+            <w:r>
+              <w:rPr>
+                <w:rFonts w:ascii="Arial" w:hAnsi="Arial" w:cs="Arial"/>
+                <w:b/>
+                <w:i/>
+                <w:sz w:val="22"/>
+                <w:szCs w:val="22"/>
+                <w:lang w:val="pt-BR"/>
+              </w:rPr>
               <w:t>a adicionou</w:t>
             </w:r>
           </w:p>
@@ -4541,7 +4331,6 @@
                 <w:lang w:val="pt-BR"/>
               </w:rPr>
             </w:pPr>
-            <w:proofErr w:type="spellStart"/>
             <w:r>
               <w:rPr>
                 <w:rFonts w:ascii="Arial" w:hAnsi="Arial" w:cs="Arial"/>
@@ -4553,7 +4342,6 @@
               </w:rPr>
               <w:t>Descrição</w:t>
             </w:r>
-            <w:proofErr w:type="spellEnd"/>
           </w:p>
         </w:tc>
         <w:tc>
@@ -4597,7 +4385,6 @@
                 <w:lang w:val="pt-BR"/>
               </w:rPr>
             </w:pPr>
-            <w:proofErr w:type="spellStart"/>
             <w:r>
               <w:rPr>
                 <w:rFonts w:ascii="Arial" w:hAnsi="Arial" w:cs="Arial"/>
@@ -4608,7 +4395,6 @@
               </w:rPr>
               <w:t>Pré-condições</w:t>
             </w:r>
-            <w:proofErr w:type="spellEnd"/>
           </w:p>
         </w:tc>
         <w:tc>
@@ -4656,7 +4442,6 @@
                 <w:lang w:val="pt-BR"/>
               </w:rPr>
             </w:pPr>
-            <w:proofErr w:type="spellStart"/>
             <w:r>
               <w:rPr>
                 <w:rFonts w:ascii="Arial" w:hAnsi="Arial" w:cs="Arial"/>
@@ -4667,7 +4452,6 @@
               </w:rPr>
               <w:t>Procedimentos</w:t>
             </w:r>
-            <w:proofErr w:type="spellEnd"/>
           </w:p>
         </w:tc>
         <w:tc>
@@ -4744,7 +4528,6 @@
                 <w:shd w:val="clear" w:color="auto" w:fill="F9F9F9"/>
               </w:rPr>
             </w:pPr>
-            <w:proofErr w:type="spellStart"/>
             <w:r>
               <w:rPr>
                 <w:rFonts w:ascii="Arial" w:hAnsi="Arial" w:cs="Arial"/>
@@ -4754,31 +4537,8 @@
                 <w:shd w:val="clear" w:color="auto" w:fill="F9F9F9"/>
               </w:rPr>
               <w:lastRenderedPageBreak/>
-              <w:t>Resultados</w:t>
-            </w:r>
-            <w:proofErr w:type="spellEnd"/>
-            <w:r>
-              <w:rPr>
-                <w:rFonts w:ascii="Arial" w:hAnsi="Arial" w:cs="Arial"/>
-                <w:color w:val="000000"/>
-                <w:sz w:val="22"/>
-                <w:szCs w:val="22"/>
-                <w:shd w:val="clear" w:color="auto" w:fill="F9F9F9"/>
-              </w:rPr>
-              <w:t xml:space="preserve"> </w:t>
-            </w:r>
-            <w:proofErr w:type="spellStart"/>
-            <w:r>
-              <w:rPr>
-                <w:rFonts w:ascii="Arial" w:hAnsi="Arial" w:cs="Arial"/>
-                <w:color w:val="000000"/>
-                <w:sz w:val="22"/>
-                <w:szCs w:val="22"/>
-                <w:shd w:val="clear" w:color="auto" w:fill="F9F9F9"/>
-              </w:rPr>
-              <w:t>esperados</w:t>
-            </w:r>
-            <w:proofErr w:type="spellEnd"/>
+              <w:t>Resultados esperados</w:t>
+            </w:r>
           </w:p>
         </w:tc>
         <w:tc>
@@ -4853,7 +4613,6 @@
                 <w:lang w:val="pt-BR"/>
               </w:rPr>
             </w:pPr>
-            <w:proofErr w:type="spellStart"/>
             <w:r>
               <w:rPr>
                 <w:rFonts w:ascii="Arial" w:hAnsi="Arial" w:cs="Arial"/>
@@ -4864,7 +4623,6 @@
               </w:rPr>
               <w:t>Implementação</w:t>
             </w:r>
-            <w:proofErr w:type="spellEnd"/>
           </w:p>
         </w:tc>
         <w:tc>
@@ -4954,6 +4712,39 @@
                 <w:szCs w:val="22"/>
                 <w:lang w:val="pt-BR"/>
               </w:rPr>
+              <w:t>TC</w:t>
+            </w:r>
+            <w:r>
+              <w:rPr>
+                <w:rFonts w:ascii="Arial" w:hAnsi="Arial" w:cs="Arial"/>
+                <w:b/>
+                <w:i/>
+                <w:sz w:val="22"/>
+                <w:szCs w:val="22"/>
+                <w:lang w:val="pt-BR"/>
+              </w:rPr>
+              <w:t>09</w:t>
+            </w:r>
+            <w:r>
+              <w:rPr>
+                <w:rFonts w:ascii="Arial" w:hAnsi="Arial" w:cs="Arial"/>
+                <w:b/>
+                <w:i/>
+                <w:sz w:val="22"/>
+                <w:szCs w:val="22"/>
+                <w:lang w:val="pt-BR"/>
+              </w:rPr>
+              <w:t xml:space="preserve"> - </w:t>
+            </w:r>
+            <w:r>
+              <w:rPr>
+                <w:rFonts w:ascii="Arial" w:hAnsi="Arial" w:cs="Arial"/>
+                <w:b/>
+                <w:i/>
+                <w:sz w:val="22"/>
+                <w:szCs w:val="22"/>
+                <w:lang w:val="pt-BR"/>
+              </w:rPr>
               <w:t>Tela do Cake sendo exibida ao salvar apontamento</w:t>
             </w:r>
           </w:p>
@@ -4974,7 +4765,6 @@
                 <w:lang w:val="pt-BR"/>
               </w:rPr>
             </w:pPr>
-            <w:proofErr w:type="spellStart"/>
             <w:r>
               <w:rPr>
                 <w:rFonts w:ascii="Arial" w:hAnsi="Arial" w:cs="Arial"/>
@@ -4986,7 +4776,6 @@
               </w:rPr>
               <w:t>Descrição</w:t>
             </w:r>
-            <w:proofErr w:type="spellEnd"/>
           </w:p>
         </w:tc>
         <w:tc>
@@ -5030,7 +4819,6 @@
                 <w:lang w:val="pt-BR"/>
               </w:rPr>
             </w:pPr>
-            <w:proofErr w:type="spellStart"/>
             <w:r>
               <w:rPr>
                 <w:rFonts w:ascii="Arial" w:hAnsi="Arial" w:cs="Arial"/>
@@ -5041,7 +4829,6 @@
               </w:rPr>
               <w:t>Pré-condições</w:t>
             </w:r>
-            <w:proofErr w:type="spellEnd"/>
           </w:p>
         </w:tc>
         <w:tc>
@@ -5089,7 +4876,6 @@
                 <w:lang w:val="pt-BR"/>
               </w:rPr>
             </w:pPr>
-            <w:proofErr w:type="spellStart"/>
             <w:r>
               <w:rPr>
                 <w:rFonts w:ascii="Arial" w:hAnsi="Arial" w:cs="Arial"/>
@@ -5100,7 +4886,6 @@
               </w:rPr>
               <w:t>Procedimentos</w:t>
             </w:r>
-            <w:proofErr w:type="spellEnd"/>
           </w:p>
         </w:tc>
         <w:tc>
@@ -5152,18 +4937,7 @@
                 <w:szCs w:val="22"/>
                 <w:lang w:val="pt-BR"/>
               </w:rPr>
-              <w:t>Preencher o</w:t>
-            </w:r>
-            <w:bookmarkStart w:id="1" w:name="_GoBack"/>
-            <w:bookmarkEnd w:id="1"/>
-            <w:r>
-              <w:rPr>
-                <w:rFonts w:ascii="Arial" w:hAnsi="Arial" w:cs="Arial"/>
-                <w:sz w:val="22"/>
-                <w:szCs w:val="22"/>
-                <w:lang w:val="pt-BR"/>
-              </w:rPr>
-              <w:t>s campos obrigatórios e clicar em salvar.</w:t>
+              <w:t>Preencher os campos obrigatórios e clicar em salvar.</w:t>
             </w:r>
           </w:p>
         </w:tc>
@@ -5184,7 +4958,6 @@
                 <w:shd w:val="clear" w:color="auto" w:fill="F9F9F9"/>
               </w:rPr>
             </w:pPr>
-            <w:proofErr w:type="spellStart"/>
             <w:r>
               <w:rPr>
                 <w:rFonts w:ascii="Arial" w:hAnsi="Arial" w:cs="Arial"/>
@@ -5193,31 +4966,8 @@
                 <w:szCs w:val="22"/>
                 <w:shd w:val="clear" w:color="auto" w:fill="F9F9F9"/>
               </w:rPr>
-              <w:t>Resultados</w:t>
-            </w:r>
-            <w:proofErr w:type="spellEnd"/>
-            <w:r>
-              <w:rPr>
-                <w:rFonts w:ascii="Arial" w:hAnsi="Arial" w:cs="Arial"/>
-                <w:color w:val="000000"/>
-                <w:sz w:val="22"/>
-                <w:szCs w:val="22"/>
-                <w:shd w:val="clear" w:color="auto" w:fill="F9F9F9"/>
-              </w:rPr>
-              <w:t xml:space="preserve"> </w:t>
-            </w:r>
-            <w:proofErr w:type="spellStart"/>
-            <w:r>
-              <w:rPr>
-                <w:rFonts w:ascii="Arial" w:hAnsi="Arial" w:cs="Arial"/>
-                <w:color w:val="000000"/>
-                <w:sz w:val="22"/>
-                <w:szCs w:val="22"/>
-                <w:shd w:val="clear" w:color="auto" w:fill="F9F9F9"/>
-              </w:rPr>
-              <w:t>esperados</w:t>
-            </w:r>
-            <w:proofErr w:type="spellEnd"/>
+              <w:t>Resultados esperados</w:t>
+            </w:r>
           </w:p>
         </w:tc>
         <w:tc>
@@ -5265,7 +5015,6 @@
                 <w:lang w:val="pt-BR"/>
               </w:rPr>
             </w:pPr>
-            <w:proofErr w:type="spellStart"/>
             <w:r>
               <w:rPr>
                 <w:rFonts w:ascii="Arial" w:hAnsi="Arial" w:cs="Arial"/>
@@ -5276,7 +5025,6 @@
               </w:rPr>
               <w:t>Implementação</w:t>
             </w:r>
-            <w:proofErr w:type="spellEnd"/>
           </w:p>
         </w:tc>
         <w:tc>
@@ -5366,6 +5114,39 @@
                 <w:szCs w:val="22"/>
                 <w:lang w:val="pt-BR"/>
               </w:rPr>
+              <w:t>TC</w:t>
+            </w:r>
+            <w:r>
+              <w:rPr>
+                <w:rFonts w:ascii="Arial" w:hAnsi="Arial" w:cs="Arial"/>
+                <w:b/>
+                <w:i/>
+                <w:sz w:val="22"/>
+                <w:szCs w:val="22"/>
+                <w:lang w:val="pt-BR"/>
+              </w:rPr>
+              <w:t>10</w:t>
+            </w:r>
+            <w:r>
+              <w:rPr>
+                <w:rFonts w:ascii="Arial" w:hAnsi="Arial" w:cs="Arial"/>
+                <w:b/>
+                <w:i/>
+                <w:sz w:val="22"/>
+                <w:szCs w:val="22"/>
+                <w:lang w:val="pt-BR"/>
+              </w:rPr>
+              <w:t xml:space="preserve"> - </w:t>
+            </w:r>
+            <w:r>
+              <w:rPr>
+                <w:rFonts w:ascii="Arial" w:hAnsi="Arial" w:cs="Arial"/>
+                <w:b/>
+                <w:i/>
+                <w:sz w:val="22"/>
+                <w:szCs w:val="22"/>
+                <w:lang w:val="pt-BR"/>
+              </w:rPr>
               <w:t>Problema com horários ao cadastrar atividade</w:t>
             </w:r>
           </w:p>
@@ -5386,7 +5167,6 @@
                 <w:lang w:val="pt-BR"/>
               </w:rPr>
             </w:pPr>
-            <w:proofErr w:type="spellStart"/>
             <w:r>
               <w:rPr>
                 <w:rFonts w:ascii="Arial" w:hAnsi="Arial" w:cs="Arial"/>
@@ -5398,7 +5178,6 @@
               </w:rPr>
               <w:t>Descrição</w:t>
             </w:r>
-            <w:proofErr w:type="spellEnd"/>
           </w:p>
         </w:tc>
         <w:tc>
@@ -5478,7 +5257,6 @@
                 <w:lang w:val="pt-BR"/>
               </w:rPr>
             </w:pPr>
-            <w:proofErr w:type="spellStart"/>
             <w:r>
               <w:rPr>
                 <w:rFonts w:ascii="Arial" w:hAnsi="Arial" w:cs="Arial"/>
@@ -5489,7 +5267,6 @@
               </w:rPr>
               <w:t>Pré-condições</w:t>
             </w:r>
-            <w:proofErr w:type="spellEnd"/>
           </w:p>
         </w:tc>
         <w:tc>
@@ -5537,7 +5314,6 @@
                 <w:lang w:val="pt-BR"/>
               </w:rPr>
             </w:pPr>
-            <w:proofErr w:type="spellStart"/>
             <w:r>
               <w:rPr>
                 <w:rFonts w:ascii="Arial" w:hAnsi="Arial" w:cs="Arial"/>
@@ -5548,7 +5324,6 @@
               </w:rPr>
               <w:t>Procedimentos</w:t>
             </w:r>
-            <w:proofErr w:type="spellEnd"/>
           </w:p>
         </w:tc>
         <w:tc>
@@ -5621,7 +5396,6 @@
                 <w:shd w:val="clear" w:color="auto" w:fill="F9F9F9"/>
               </w:rPr>
             </w:pPr>
-            <w:proofErr w:type="spellStart"/>
             <w:r>
               <w:rPr>
                 <w:rFonts w:ascii="Arial" w:hAnsi="Arial" w:cs="Arial"/>
@@ -5630,31 +5404,8 @@
                 <w:szCs w:val="22"/>
                 <w:shd w:val="clear" w:color="auto" w:fill="F9F9F9"/>
               </w:rPr>
-              <w:t>Resultados</w:t>
-            </w:r>
-            <w:proofErr w:type="spellEnd"/>
-            <w:r>
-              <w:rPr>
-                <w:rFonts w:ascii="Arial" w:hAnsi="Arial" w:cs="Arial"/>
-                <w:color w:val="000000"/>
-                <w:sz w:val="22"/>
-                <w:szCs w:val="22"/>
-                <w:shd w:val="clear" w:color="auto" w:fill="F9F9F9"/>
-              </w:rPr>
-              <w:t xml:space="preserve"> </w:t>
-            </w:r>
-            <w:proofErr w:type="spellStart"/>
-            <w:r>
-              <w:rPr>
-                <w:rFonts w:ascii="Arial" w:hAnsi="Arial" w:cs="Arial"/>
-                <w:color w:val="000000"/>
-                <w:sz w:val="22"/>
-                <w:szCs w:val="22"/>
-                <w:shd w:val="clear" w:color="auto" w:fill="F9F9F9"/>
-              </w:rPr>
-              <w:t>esperados</w:t>
-            </w:r>
-            <w:proofErr w:type="spellEnd"/>
+              <w:t>Resultados esperados</w:t>
+            </w:r>
           </w:p>
         </w:tc>
         <w:tc>
@@ -5702,7 +5453,6 @@
                 <w:lang w:val="pt-BR"/>
               </w:rPr>
             </w:pPr>
-            <w:proofErr w:type="spellStart"/>
             <w:r>
               <w:rPr>
                 <w:rFonts w:ascii="Arial" w:hAnsi="Arial" w:cs="Arial"/>
@@ -5713,7 +5463,6 @@
               </w:rPr>
               <w:t>Implementação</w:t>
             </w:r>
-            <w:proofErr w:type="spellEnd"/>
           </w:p>
         </w:tc>
         <w:tc>
@@ -5803,6 +5552,39 @@
                 <w:szCs w:val="22"/>
                 <w:lang w:val="pt-BR"/>
               </w:rPr>
+              <w:t>TC</w:t>
+            </w:r>
+            <w:r>
+              <w:rPr>
+                <w:rFonts w:ascii="Arial" w:hAnsi="Arial" w:cs="Arial"/>
+                <w:b/>
+                <w:i/>
+                <w:sz w:val="22"/>
+                <w:szCs w:val="22"/>
+                <w:lang w:val="pt-BR"/>
+              </w:rPr>
+              <w:t>11</w:t>
+            </w:r>
+            <w:r>
+              <w:rPr>
+                <w:rFonts w:ascii="Arial" w:hAnsi="Arial" w:cs="Arial"/>
+                <w:b/>
+                <w:i/>
+                <w:sz w:val="22"/>
+                <w:szCs w:val="22"/>
+                <w:lang w:val="pt-BR"/>
+              </w:rPr>
+              <w:t xml:space="preserve"> - </w:t>
+            </w:r>
+            <w:r>
+              <w:rPr>
+                <w:rFonts w:ascii="Arial" w:hAnsi="Arial" w:cs="Arial"/>
+                <w:b/>
+                <w:i/>
+                <w:sz w:val="22"/>
+                <w:szCs w:val="22"/>
+                <w:lang w:val="pt-BR"/>
+              </w:rPr>
               <w:t>Layout Centro de custos</w:t>
             </w:r>
           </w:p>
@@ -5823,7 +5605,6 @@
                 <w:lang w:val="pt-BR"/>
               </w:rPr>
             </w:pPr>
-            <w:proofErr w:type="spellStart"/>
             <w:r>
               <w:rPr>
                 <w:rFonts w:ascii="Arial" w:hAnsi="Arial" w:cs="Arial"/>
@@ -5835,7 +5616,6 @@
               </w:rPr>
               <w:t>Descrição</w:t>
             </w:r>
-            <w:proofErr w:type="spellEnd"/>
           </w:p>
         </w:tc>
         <w:tc>
@@ -5879,7 +5659,6 @@
                 <w:lang w:val="pt-BR"/>
               </w:rPr>
             </w:pPr>
-            <w:proofErr w:type="spellStart"/>
             <w:r>
               <w:rPr>
                 <w:rFonts w:ascii="Arial" w:hAnsi="Arial" w:cs="Arial"/>
@@ -5890,7 +5669,6 @@
               </w:rPr>
               <w:t>Pré-condições</w:t>
             </w:r>
-            <w:proofErr w:type="spellEnd"/>
           </w:p>
         </w:tc>
         <w:tc>
@@ -5918,16 +5696,7 @@
                 <w:szCs w:val="22"/>
                 <w:lang w:val="pt-BR"/>
               </w:rPr>
-              <w:t xml:space="preserve">Usuário deve estar na tela </w:t>
-            </w:r>
-            <w:r>
-              <w:rPr>
-                <w:rFonts w:ascii="Arial" w:hAnsi="Arial" w:cs="Arial"/>
-                <w:sz w:val="22"/>
-                <w:szCs w:val="22"/>
-                <w:lang w:val="pt-BR"/>
-              </w:rPr>
-              <w:t>Centro de custos</w:t>
+              <w:t>Usuário deve estar na tela Centro de custos</w:t>
             </w:r>
           </w:p>
         </w:tc>
@@ -5947,7 +5716,6 @@
                 <w:lang w:val="pt-BR"/>
               </w:rPr>
             </w:pPr>
-            <w:proofErr w:type="spellStart"/>
             <w:r>
               <w:rPr>
                 <w:rFonts w:ascii="Arial" w:hAnsi="Arial" w:cs="Arial"/>
@@ -5958,7 +5726,6 @@
               </w:rPr>
               <w:t>Procedimentos</w:t>
             </w:r>
-            <w:proofErr w:type="spellEnd"/>
           </w:p>
         </w:tc>
         <w:tc>
@@ -6016,7 +5783,6 @@
                 <w:shd w:val="clear" w:color="auto" w:fill="F9F9F9"/>
               </w:rPr>
             </w:pPr>
-            <w:proofErr w:type="spellStart"/>
             <w:r>
               <w:rPr>
                 <w:rFonts w:ascii="Arial" w:hAnsi="Arial" w:cs="Arial"/>
@@ -6025,31 +5791,8 @@
                 <w:szCs w:val="22"/>
                 <w:shd w:val="clear" w:color="auto" w:fill="F9F9F9"/>
               </w:rPr>
-              <w:t>Resultados</w:t>
-            </w:r>
-            <w:proofErr w:type="spellEnd"/>
-            <w:r>
-              <w:rPr>
-                <w:rFonts w:ascii="Arial" w:hAnsi="Arial" w:cs="Arial"/>
-                <w:color w:val="000000"/>
-                <w:sz w:val="22"/>
-                <w:szCs w:val="22"/>
-                <w:shd w:val="clear" w:color="auto" w:fill="F9F9F9"/>
-              </w:rPr>
-              <w:t xml:space="preserve"> </w:t>
-            </w:r>
-            <w:proofErr w:type="spellStart"/>
-            <w:r>
-              <w:rPr>
-                <w:rFonts w:ascii="Arial" w:hAnsi="Arial" w:cs="Arial"/>
-                <w:color w:val="000000"/>
-                <w:sz w:val="22"/>
-                <w:szCs w:val="22"/>
-                <w:shd w:val="clear" w:color="auto" w:fill="F9F9F9"/>
-              </w:rPr>
-              <w:t>esperados</w:t>
-            </w:r>
-            <w:proofErr w:type="spellEnd"/>
+              <w:t>Resultados esperados</w:t>
+            </w:r>
           </w:p>
         </w:tc>
         <w:tc>
@@ -6106,7 +5849,6 @@
                 <w:lang w:val="pt-BR"/>
               </w:rPr>
             </w:pPr>
-            <w:proofErr w:type="spellStart"/>
             <w:r>
               <w:rPr>
                 <w:rFonts w:ascii="Arial" w:hAnsi="Arial" w:cs="Arial"/>
@@ -6117,7 +5859,6 @@
               </w:rPr>
               <w:t>Implementação</w:t>
             </w:r>
-            <w:proofErr w:type="spellEnd"/>
           </w:p>
         </w:tc>
         <w:tc>
@@ -6207,6 +5948,39 @@
                 <w:szCs w:val="22"/>
                 <w:lang w:val="pt-BR"/>
               </w:rPr>
+              <w:t>TC</w:t>
+            </w:r>
+            <w:r>
+              <w:rPr>
+                <w:rFonts w:ascii="Arial" w:hAnsi="Arial" w:cs="Arial"/>
+                <w:b/>
+                <w:i/>
+                <w:sz w:val="22"/>
+                <w:szCs w:val="22"/>
+                <w:lang w:val="pt-BR"/>
+              </w:rPr>
+              <w:t>1</w:t>
+            </w:r>
+            <w:r>
+              <w:rPr>
+                <w:rFonts w:ascii="Arial" w:hAnsi="Arial" w:cs="Arial"/>
+                <w:b/>
+                <w:i/>
+                <w:sz w:val="22"/>
+                <w:szCs w:val="22"/>
+                <w:lang w:val="pt-BR"/>
+              </w:rPr>
+              <w:t xml:space="preserve">2 - </w:t>
+            </w:r>
+            <w:r>
+              <w:rPr>
+                <w:rFonts w:ascii="Arial" w:hAnsi="Arial" w:cs="Arial"/>
+                <w:b/>
+                <w:i/>
+                <w:sz w:val="22"/>
+                <w:szCs w:val="22"/>
+                <w:lang w:val="pt-BR"/>
+              </w:rPr>
               <w:t>Botão voltar da tela de apontamento</w:t>
             </w:r>
           </w:p>
@@ -6227,7 +6001,6 @@
                 <w:lang w:val="pt-BR"/>
               </w:rPr>
             </w:pPr>
-            <w:proofErr w:type="spellStart"/>
             <w:r>
               <w:rPr>
                 <w:rFonts w:ascii="Arial" w:hAnsi="Arial" w:cs="Arial"/>
@@ -6239,7 +6012,6 @@
               </w:rPr>
               <w:t>Descrição</w:t>
             </w:r>
-            <w:proofErr w:type="spellEnd"/>
           </w:p>
         </w:tc>
         <w:tc>
@@ -6283,7 +6055,6 @@
                 <w:lang w:val="pt-BR"/>
               </w:rPr>
             </w:pPr>
-            <w:proofErr w:type="spellStart"/>
             <w:r>
               <w:rPr>
                 <w:rFonts w:ascii="Arial" w:hAnsi="Arial" w:cs="Arial"/>
@@ -6294,7 +6065,6 @@
               </w:rPr>
               <w:t>Pré-condições</w:t>
             </w:r>
-            <w:proofErr w:type="spellEnd"/>
           </w:p>
         </w:tc>
         <w:tc>
@@ -6342,7 +6112,6 @@
                 <w:lang w:val="pt-BR"/>
               </w:rPr>
             </w:pPr>
-            <w:proofErr w:type="spellStart"/>
             <w:r>
               <w:rPr>
                 <w:rFonts w:ascii="Arial" w:hAnsi="Arial" w:cs="Arial"/>
@@ -6353,7 +6122,6 @@
               </w:rPr>
               <w:t>Procedimentos</w:t>
             </w:r>
-            <w:proofErr w:type="spellEnd"/>
           </w:p>
         </w:tc>
         <w:tc>
@@ -6426,7 +6194,6 @@
                 <w:shd w:val="clear" w:color="auto" w:fill="F9F9F9"/>
               </w:rPr>
             </w:pPr>
-            <w:proofErr w:type="spellStart"/>
             <w:r>
               <w:rPr>
                 <w:rFonts w:ascii="Arial" w:hAnsi="Arial" w:cs="Arial"/>
@@ -6435,31 +6202,8 @@
                 <w:szCs w:val="22"/>
                 <w:shd w:val="clear" w:color="auto" w:fill="F9F9F9"/>
               </w:rPr>
-              <w:t>Resultados</w:t>
-            </w:r>
-            <w:proofErr w:type="spellEnd"/>
-            <w:r>
-              <w:rPr>
-                <w:rFonts w:ascii="Arial" w:hAnsi="Arial" w:cs="Arial"/>
-                <w:color w:val="000000"/>
-                <w:sz w:val="22"/>
-                <w:szCs w:val="22"/>
-                <w:shd w:val="clear" w:color="auto" w:fill="F9F9F9"/>
-              </w:rPr>
-              <w:t xml:space="preserve"> </w:t>
-            </w:r>
-            <w:proofErr w:type="spellStart"/>
-            <w:r>
-              <w:rPr>
-                <w:rFonts w:ascii="Arial" w:hAnsi="Arial" w:cs="Arial"/>
-                <w:color w:val="000000"/>
-                <w:sz w:val="22"/>
-                <w:szCs w:val="22"/>
-                <w:shd w:val="clear" w:color="auto" w:fill="F9F9F9"/>
-              </w:rPr>
-              <w:t>esperados</w:t>
-            </w:r>
-            <w:proofErr w:type="spellEnd"/>
+              <w:t>Resultados esperados</w:t>
+            </w:r>
           </w:p>
         </w:tc>
         <w:tc>
@@ -6507,7 +6251,6 @@
                 <w:lang w:val="pt-BR"/>
               </w:rPr>
             </w:pPr>
-            <w:proofErr w:type="spellStart"/>
             <w:r>
               <w:rPr>
                 <w:rFonts w:ascii="Arial" w:hAnsi="Arial" w:cs="Arial"/>
@@ -6518,7 +6261,6 @@
               </w:rPr>
               <w:t>Implementação</w:t>
             </w:r>
-            <w:proofErr w:type="spellEnd"/>
           </w:p>
         </w:tc>
         <w:tc>
@@ -13019,7 +12761,7 @@
 </file>
 
 <file path=customXml/itemProps1.xml><?xml version="1.0" encoding="utf-8"?>
-<ds:datastoreItem xmlns:ds="http://schemas.openxmlformats.org/officeDocument/2006/customXml" ds:itemID="{D1774842-BF87-4702-A6E9-532D25DAFCD1}">
+<ds:datastoreItem xmlns:ds="http://schemas.openxmlformats.org/officeDocument/2006/customXml" ds:itemID="{A011156F-F63E-4F99-936F-E8824B8EFE31}">
   <ds:schemaRefs>
     <ds:schemaRef ds:uri="http://schemas.openxmlformats.org/officeDocument/2006/bibliography"/>
   </ds:schemaRefs>

</xml_diff>